<commit_message>
Historia y variables investigadas
</commit_message>
<xml_diff>
--- a/Investigacion Python - Citibois.docx
+++ b/Investigacion Python - Citibois.docx
@@ -5,7 +5,977 @@
     <w:p>
       <w:pPr>
         <w:rPr>
-          <w:lang w:val="es-MX"/>
+          <w:sz w:val="28"/>
+          <w:szCs w:val="28"/>
+          <w:lang w:val="es-MX"/>
+        </w:rPr>
+      </w:pPr>
+      <w:r>
+        <w:rPr>
+          <w:b/>
+          <w:bCs/>
+          <w:sz w:val="28"/>
+          <w:szCs w:val="28"/>
+          <w:lang w:val="es-MX"/>
+        </w:rPr>
+        <w:t>Integrantes</w:t>
+      </w:r>
+      <w:r>
+        <w:rPr>
+          <w:sz w:val="28"/>
+          <w:szCs w:val="28"/>
+          <w:lang w:val="es-MX"/>
+        </w:rPr>
+        <w:t>:</w:t>
+      </w:r>
+    </w:p>
+    <w:p>
+      <w:pPr>
+        <w:rPr>
+          <w:sz w:val="28"/>
+          <w:szCs w:val="28"/>
+          <w:lang w:val="es-MX"/>
+        </w:rPr>
+      </w:pPr>
+      <w:r>
+        <w:rPr>
+          <w:sz w:val="28"/>
+          <w:szCs w:val="28"/>
+          <w:lang w:val="es-MX"/>
+        </w:rPr>
+        <w:t>Jorge Álvarez</w:t>
+      </w:r>
+    </w:p>
+    <w:p>
+      <w:pPr>
+        <w:rPr>
+          <w:sz w:val="28"/>
+          <w:szCs w:val="28"/>
+          <w:lang w:val="es-MX"/>
+        </w:rPr>
+      </w:pPr>
+      <w:r>
+        <w:rPr>
+          <w:sz w:val="28"/>
+          <w:szCs w:val="28"/>
+          <w:lang w:val="es-MX"/>
+        </w:rPr>
+        <w:t>Hansel Escobar</w:t>
+      </w:r>
+    </w:p>
+    <w:p>
+      <w:pPr>
+        <w:rPr>
+          <w:sz w:val="28"/>
+          <w:szCs w:val="28"/>
+          <w:lang w:val="es-MX"/>
+        </w:rPr>
+      </w:pPr>
+      <w:r>
+        <w:rPr>
+          <w:sz w:val="28"/>
+          <w:szCs w:val="28"/>
+          <w:lang w:val="es-MX"/>
+        </w:rPr>
+        <w:t>Luis Argueta</w:t>
+      </w:r>
+    </w:p>
+    <w:p>
+      <w:pPr>
+        <w:rPr>
+          <w:sz w:val="28"/>
+          <w:szCs w:val="28"/>
+          <w:lang w:val="es-MX"/>
+        </w:rPr>
+      </w:pPr>
+      <w:r>
+        <w:rPr>
+          <w:b/>
+          <w:bCs/>
+          <w:sz w:val="28"/>
+          <w:szCs w:val="28"/>
+          <w:lang w:val="es-MX"/>
+        </w:rPr>
+        <w:t>Fecha</w:t>
+      </w:r>
+      <w:r>
+        <w:rPr>
+          <w:sz w:val="28"/>
+          <w:szCs w:val="28"/>
+          <w:lang w:val="es-MX"/>
+        </w:rPr>
+        <w:t>: 05-02-26</w:t>
+      </w:r>
+    </w:p>
+    <w:p>
+      <w:pPr>
+        <w:rPr>
+          <w:lang w:val="es-MX"/>
+        </w:rPr>
+      </w:pPr>
+    </w:p>
+    <w:p>
+      <w:pPr>
+        <w:jc w:val="right"/>
+        <w:rPr>
+          <w:lang w:val="es-MX"/>
+        </w:rPr>
+      </w:pPr>
+      <w:r>
+        <w:rPr>
+          <w:noProof/>
+        </w:rPr>
+        <w:drawing>
+          <wp:anchor distT="0" distB="0" distL="114300" distR="114300" simplePos="0" relativeHeight="251658240" behindDoc="0" locked="0" layoutInCell="1" allowOverlap="1">
+            <wp:simplePos x="0" y="0"/>
+            <wp:positionH relativeFrom="margin">
+              <wp:align>center</wp:align>
+            </wp:positionH>
+            <wp:positionV relativeFrom="paragraph">
+              <wp:posOffset>8796</wp:posOffset>
+            </wp:positionV>
+            <wp:extent cx="4285397" cy="4285397"/>
+            <wp:effectExtent l="0" t="0" r="1270" b="1270"/>
+            <wp:wrapNone/>
+            <wp:docPr id="1499591452" name="Imagen 1" descr="Fundación Kinal updated their profile picture."/>
+            <wp:cNvGraphicFramePr>
+              <a:graphicFrameLocks xmlns:a="http://schemas.openxmlformats.org/drawingml/2006/main" noChangeAspect="1"/>
+            </wp:cNvGraphicFramePr>
+            <a:graphic xmlns:a="http://schemas.openxmlformats.org/drawingml/2006/main">
+              <a:graphicData uri="http://schemas.openxmlformats.org/drawingml/2006/picture">
+                <pic:pic xmlns:pic="http://schemas.openxmlformats.org/drawingml/2006/picture">
+                  <pic:nvPicPr>
+                    <pic:cNvPr id="0" name="Picture 1" descr="Fundación Kinal updated their profile picture."/>
+                    <pic:cNvPicPr>
+                      <a:picLocks noChangeAspect="1" noChangeArrowheads="1"/>
+                    </pic:cNvPicPr>
+                  </pic:nvPicPr>
+                  <pic:blipFill>
+                    <a:blip r:embed="rId5">
+                      <a:extLst>
+                        <a:ext uri="{28A0092B-C50C-407E-A947-70E740481C1C}">
+                          <a14:useLocalDpi xmlns:a14="http://schemas.microsoft.com/office/drawing/2010/main" val="0"/>
+                        </a:ext>
+                      </a:extLst>
+                    </a:blip>
+                    <a:srcRect/>
+                    <a:stretch>
+                      <a:fillRect/>
+                    </a:stretch>
+                  </pic:blipFill>
+                  <pic:spPr bwMode="auto">
+                    <a:xfrm>
+                      <a:off x="0" y="0"/>
+                      <a:ext cx="4285397" cy="4285397"/>
+                    </a:xfrm>
+                    <a:prstGeom prst="rect">
+                      <a:avLst/>
+                    </a:prstGeom>
+                    <a:noFill/>
+                    <a:ln>
+                      <a:noFill/>
+                    </a:ln>
+                  </pic:spPr>
+                </pic:pic>
+              </a:graphicData>
+            </a:graphic>
+            <wp14:sizeRelH relativeFrom="page">
+              <wp14:pctWidth>0</wp14:pctWidth>
+            </wp14:sizeRelH>
+            <wp14:sizeRelV relativeFrom="page">
+              <wp14:pctHeight>0</wp14:pctHeight>
+            </wp14:sizeRelV>
+          </wp:anchor>
+        </w:drawing>
+      </w:r>
+    </w:p>
+    <w:p>
+      <w:pPr>
+        <w:jc w:val="right"/>
+        <w:rPr>
+          <w:lang w:val="es-MX"/>
+        </w:rPr>
+      </w:pPr>
+    </w:p>
+    <w:p>
+      <w:pPr>
+        <w:jc w:val="right"/>
+        <w:rPr>
+          <w:lang w:val="es-MX"/>
+        </w:rPr>
+      </w:pPr>
+    </w:p>
+    <w:p>
+      <w:pPr>
+        <w:jc w:val="right"/>
+        <w:rPr>
+          <w:lang w:val="es-MX"/>
+        </w:rPr>
+      </w:pPr>
+    </w:p>
+    <w:p>
+      <w:pPr>
+        <w:jc w:val="right"/>
+        <w:rPr>
+          <w:lang w:val="es-MX"/>
+        </w:rPr>
+      </w:pPr>
+    </w:p>
+    <w:p>
+      <w:pPr>
+        <w:jc w:val="right"/>
+        <w:rPr>
+          <w:lang w:val="es-MX"/>
+        </w:rPr>
+      </w:pPr>
+    </w:p>
+    <w:p>
+      <w:pPr>
+        <w:jc w:val="right"/>
+        <w:rPr>
+          <w:lang w:val="es-MX"/>
+        </w:rPr>
+      </w:pPr>
+    </w:p>
+    <w:p>
+      <w:pPr>
+        <w:jc w:val="right"/>
+        <w:rPr>
+          <w:lang w:val="es-MX"/>
+        </w:rPr>
+      </w:pPr>
+    </w:p>
+    <w:p>
+      <w:pPr>
+        <w:jc w:val="right"/>
+        <w:rPr>
+          <w:lang w:val="es-MX"/>
+        </w:rPr>
+      </w:pPr>
+    </w:p>
+    <w:p>
+      <w:pPr>
+        <w:jc w:val="right"/>
+        <w:rPr>
+          <w:lang w:val="es-MX"/>
+        </w:rPr>
+      </w:pPr>
+    </w:p>
+    <w:p>
+      <w:pPr>
+        <w:jc w:val="right"/>
+        <w:rPr>
+          <w:lang w:val="es-MX"/>
+        </w:rPr>
+      </w:pPr>
+    </w:p>
+    <w:p>
+      <w:pPr>
+        <w:jc w:val="right"/>
+        <w:rPr>
+          <w:lang w:val="es-MX"/>
+        </w:rPr>
+      </w:pPr>
+    </w:p>
+    <w:p>
+      <w:pPr>
+        <w:jc w:val="right"/>
+        <w:rPr>
+          <w:lang w:val="es-MX"/>
+        </w:rPr>
+      </w:pPr>
+    </w:p>
+    <w:p>
+      <w:pPr>
+        <w:jc w:val="right"/>
+        <w:rPr>
+          <w:lang w:val="es-MX"/>
+        </w:rPr>
+      </w:pPr>
+    </w:p>
+    <w:p>
+      <w:pPr>
+        <w:jc w:val="right"/>
+        <w:rPr>
+          <w:lang w:val="es-MX"/>
+        </w:rPr>
+      </w:pPr>
+    </w:p>
+    <w:p>
+      <w:pPr>
+        <w:jc w:val="right"/>
+        <w:rPr>
+          <w:lang w:val="es-MX"/>
+        </w:rPr>
+      </w:pPr>
+    </w:p>
+    <w:p>
+      <w:pPr>
+        <w:jc w:val="right"/>
+        <w:rPr>
+          <w:b/>
+          <w:bCs/>
+          <w:lang w:val="es-MX"/>
+        </w:rPr>
+      </w:pPr>
+    </w:p>
+    <w:p>
+      <w:pPr>
+        <w:jc w:val="right"/>
+        <w:rPr>
+          <w:sz w:val="28"/>
+          <w:szCs w:val="28"/>
+          <w:lang w:val="es-MX"/>
+        </w:rPr>
+      </w:pPr>
+      <w:r>
+        <w:rPr>
+          <w:b/>
+          <w:bCs/>
+          <w:sz w:val="28"/>
+          <w:szCs w:val="28"/>
+          <w:lang w:val="es-MX"/>
+        </w:rPr>
+        <w:t>Profesor</w:t>
+      </w:r>
+      <w:r>
+        <w:rPr>
+          <w:sz w:val="28"/>
+          <w:szCs w:val="28"/>
+          <w:lang w:val="es-MX"/>
+        </w:rPr>
+        <w:t>: Alejandro Max</w:t>
+      </w:r>
+    </w:p>
+    <w:p>
+      <w:pPr>
+        <w:jc w:val="right"/>
+        <w:rPr>
+          <w:sz w:val="28"/>
+          <w:szCs w:val="28"/>
+          <w:lang w:val="es-MX"/>
+        </w:rPr>
+      </w:pPr>
+      <w:r>
+        <w:rPr>
+          <w:b/>
+          <w:bCs/>
+          <w:sz w:val="28"/>
+          <w:szCs w:val="28"/>
+          <w:lang w:val="es-MX"/>
+        </w:rPr>
+        <w:t>Materia</w:t>
+      </w:r>
+      <w:r>
+        <w:rPr>
+          <w:sz w:val="28"/>
+          <w:szCs w:val="28"/>
+          <w:lang w:val="es-MX"/>
+        </w:rPr>
+        <w:t>: TICS</w:t>
+      </w:r>
+    </w:p>
+    <w:p>
+      <w:pPr>
+        <w:jc w:val="center"/>
+        <w:rPr>
+          <w:color w:val="215E99" w:themeColor="text2" w:themeTint="BF"/>
+          <w:sz w:val="32"/>
+          <w:szCs w:val="32"/>
+          <w:u w:val="single"/>
+          <w:lang w:val="es-MX"/>
+        </w:rPr>
+      </w:pPr>
+      <w:r>
+        <w:rPr>
+          <w:color w:val="215E99" w:themeColor="text2" w:themeTint="BF"/>
+          <w:sz w:val="32"/>
+          <w:szCs w:val="32"/>
+          <w:u w:val="single"/>
+          <w:lang w:val="es-MX"/>
+        </w:rPr>
+        <w:lastRenderedPageBreak/>
+        <w:t>Historia de Python</w:t>
+      </w:r>
+    </w:p>
+    <w:p>
+      <w:pPr>
+        <w:jc w:val="both"/>
+        <w:rPr>
+          <w:sz w:val="28"/>
+          <w:szCs w:val="28"/>
+        </w:rPr>
+      </w:pPr>
+      <w:r>
+        <w:rPr>
+          <w:sz w:val="28"/>
+          <w:szCs w:val="28"/>
+        </w:rPr>
+        <w:t>En cuanto al origen de Python, fue desarrollado inicialmente a fines de la década de 1980 por el programador holandés Guido van Rossum, y su primera versión fue lanzada en 1991 en Centrum Wiskunde &amp; Informatica - CWI (Instituto Nacional de Investigación en Matemáticas y Ciencias de la Computación), en los Países Bajos.</w:t>
+      </w:r>
+    </w:p>
+    <w:p>
+      <w:pPr>
+        <w:jc w:val="both"/>
+        <w:rPr>
+          <w:sz w:val="28"/>
+          <w:szCs w:val="28"/>
+        </w:rPr>
+      </w:pPr>
+      <w:r>
+        <w:rPr>
+          <w:sz w:val="28"/>
+          <w:szCs w:val="28"/>
+        </w:rPr>
+        <w:t xml:space="preserve">El lenguaje ha experimentado grandes avances en el desarrollo de código abierto, utilizando las </w:t>
+      </w:r>
+      <w:proofErr w:type="spellStart"/>
+      <w:r>
+        <w:rPr>
+          <w:sz w:val="28"/>
+          <w:szCs w:val="28"/>
+        </w:rPr>
+        <w:t>PEPs</w:t>
+      </w:r>
+      <w:proofErr w:type="spellEnd"/>
+      <w:r>
+        <w:rPr>
+          <w:sz w:val="28"/>
+          <w:szCs w:val="28"/>
+        </w:rPr>
+        <w:t xml:space="preserve"> ("Propuestas de Mejora de Python") como principal herramienta para sugerencias de mejora y discusiones dentro de la comunidad.</w:t>
+      </w:r>
+    </w:p>
+    <w:p>
+      <w:pPr>
+        <w:jc w:val="both"/>
+        <w:rPr>
+          <w:sz w:val="28"/>
+          <w:szCs w:val="28"/>
+        </w:rPr>
+      </w:pPr>
+      <w:r>
+        <w:rPr>
+          <w:sz w:val="28"/>
+          <w:szCs w:val="28"/>
+        </w:rPr>
+        <w:t xml:space="preserve">Estas </w:t>
+      </w:r>
+      <w:proofErr w:type="spellStart"/>
+      <w:r>
+        <w:rPr>
+          <w:sz w:val="28"/>
+          <w:szCs w:val="28"/>
+        </w:rPr>
+        <w:t>PEPs</w:t>
+      </w:r>
+      <w:proofErr w:type="spellEnd"/>
+      <w:r>
+        <w:rPr>
+          <w:sz w:val="28"/>
+          <w:szCs w:val="28"/>
+        </w:rPr>
+        <w:t xml:space="preserve"> se utilizan para describir cambios en el lenguaje o en sus normas, y son evaluadas por el público, aceptadas o rechazadas después de muchas discusiones. Cualquier persona puede escribir y enviar una PEP para su evaluación.</w:t>
+      </w:r>
+    </w:p>
+    <w:p>
+      <w:pPr>
+        <w:jc w:val="center"/>
+        <w:rPr>
+          <w:color w:val="215E99" w:themeColor="text2" w:themeTint="BF"/>
+          <w:sz w:val="32"/>
+          <w:szCs w:val="32"/>
+          <w:u w:val="single"/>
+        </w:rPr>
+      </w:pPr>
+      <w:r>
+        <w:rPr>
+          <w:color w:val="215E99" w:themeColor="text2" w:themeTint="BF"/>
+          <w:sz w:val="32"/>
+          <w:szCs w:val="32"/>
+          <w:u w:val="single"/>
+        </w:rPr>
+        <w:t>¿Qué es Python?</w:t>
+      </w:r>
+    </w:p>
+    <w:p>
+      <w:pPr>
+        <w:jc w:val="both"/>
+        <w:rPr>
+          <w:sz w:val="28"/>
+          <w:szCs w:val="28"/>
+        </w:rPr>
+      </w:pPr>
+      <w:r>
+        <w:rPr>
+          <w:sz w:val="28"/>
+          <w:szCs w:val="28"/>
+        </w:rPr>
+        <w:t>Python es un lenguaje de programación de propósito general, lo que significa que se puede utilizar para crear una amplia </w:t>
+      </w:r>
+      <w:r>
+        <w:rPr>
+          <w:b/>
+          <w:bCs/>
+          <w:sz w:val="28"/>
+          <w:szCs w:val="28"/>
+        </w:rPr>
+        <w:t>variedad de aplicaciones</w:t>
+      </w:r>
+      <w:r>
+        <w:rPr>
+          <w:sz w:val="28"/>
+          <w:szCs w:val="28"/>
+        </w:rPr>
+        <w:t> y no está especializado en un problema específico.</w:t>
+      </w:r>
+    </w:p>
+    <w:p>
+      <w:pPr>
+        <w:jc w:val="both"/>
+        <w:rPr>
+          <w:sz w:val="28"/>
+          <w:szCs w:val="28"/>
+        </w:rPr>
+      </w:pPr>
+      <w:r>
+        <w:rPr>
+          <w:sz w:val="28"/>
+          <w:szCs w:val="28"/>
+        </w:rPr>
+        <w:t>Esta </w:t>
+      </w:r>
+      <w:r>
+        <w:rPr>
+          <w:b/>
+          <w:bCs/>
+          <w:sz w:val="28"/>
+          <w:szCs w:val="28"/>
+        </w:rPr>
+        <w:t>versatilidad</w:t>
+      </w:r>
+      <w:r>
+        <w:rPr>
+          <w:sz w:val="28"/>
+          <w:szCs w:val="28"/>
+        </w:rPr>
+        <w:t>, junto con su facilidad de </w:t>
+      </w:r>
+      <w:r>
+        <w:rPr>
+          <w:b/>
+          <w:bCs/>
+          <w:sz w:val="28"/>
+          <w:szCs w:val="28"/>
+        </w:rPr>
+        <w:t>uso para principiantes</w:t>
+      </w:r>
+      <w:r>
+        <w:rPr>
+          <w:sz w:val="28"/>
+          <w:szCs w:val="28"/>
+        </w:rPr>
+        <w:t>, lo ha convertido en uno de los lenguajes más utilizados en la actualidad.</w:t>
+      </w:r>
+    </w:p>
+    <w:p>
+      <w:pPr>
+        <w:jc w:val="both"/>
+        <w:rPr>
+          <w:sz w:val="28"/>
+          <w:szCs w:val="28"/>
+        </w:rPr>
+      </w:pPr>
+      <w:r>
+        <w:rPr>
+          <w:sz w:val="28"/>
+          <w:szCs w:val="28"/>
+        </w:rPr>
+        <w:t>Algunos de los </w:t>
+      </w:r>
+      <w:r>
+        <w:rPr>
+          <w:b/>
+          <w:bCs/>
+          <w:sz w:val="28"/>
+          <w:szCs w:val="28"/>
+        </w:rPr>
+        <w:t>puntos destacados</w:t>
+      </w:r>
+      <w:r>
+        <w:rPr>
+          <w:sz w:val="28"/>
+          <w:szCs w:val="28"/>
+        </w:rPr>
+        <w:t> de Python son:</w:t>
+      </w:r>
+    </w:p>
+    <w:p>
+      <w:pPr>
+        <w:jc w:val="both"/>
+        <w:rPr>
+          <w:sz w:val="28"/>
+          <w:szCs w:val="28"/>
+        </w:rPr>
+      </w:pPr>
+      <w:r>
+        <w:rPr>
+          <w:sz w:val="28"/>
+          <w:szCs w:val="28"/>
+        </w:rPr>
+        <w:t>Es un </w:t>
+      </w:r>
+      <w:r>
+        <w:rPr>
+          <w:b/>
+          <w:bCs/>
+          <w:sz w:val="28"/>
+          <w:szCs w:val="28"/>
+        </w:rPr>
+        <w:t>lenguaje interpretado</w:t>
+      </w:r>
+      <w:r>
+        <w:rPr>
+          <w:sz w:val="28"/>
+          <w:szCs w:val="28"/>
+        </w:rPr>
+        <w:t>, lo que significa que no necesita pasar por el proceso de compilación. En el caso de Python, el proceso de interpretación se realiza dentro de </w:t>
+      </w:r>
+      <w:r>
+        <w:rPr>
+          <w:b/>
+          <w:bCs/>
+          <w:sz w:val="28"/>
+          <w:szCs w:val="28"/>
+        </w:rPr>
+        <w:t>máquinas virtuales</w:t>
+      </w:r>
+      <w:r>
+        <w:rPr>
+          <w:sz w:val="28"/>
+          <w:szCs w:val="28"/>
+        </w:rPr>
+        <w:t>, donde el código pasa por una capa intermedia que traduce las instrucciones del programa a código binario. Esto acelera considerablemente la velocidad de desarrollo.</w:t>
+      </w:r>
+    </w:p>
+    <w:p>
+      <w:pPr>
+        <w:jc w:val="both"/>
+        <w:rPr>
+          <w:color w:val="215E99" w:themeColor="text2" w:themeTint="BF"/>
+          <w:sz w:val="32"/>
+          <w:szCs w:val="32"/>
+          <w:u w:val="single"/>
+        </w:rPr>
+      </w:pPr>
+    </w:p>
+    <w:p>
+      <w:pPr>
+        <w:jc w:val="center"/>
+        <w:rPr>
+          <w:color w:val="215E99" w:themeColor="text2" w:themeTint="BF"/>
+          <w:sz w:val="32"/>
+          <w:szCs w:val="32"/>
+          <w:u w:val="single"/>
+        </w:rPr>
+      </w:pPr>
+      <w:r>
+        <w:rPr>
+          <w:color w:val="215E99" w:themeColor="text2" w:themeTint="BF"/>
+          <w:sz w:val="32"/>
+          <w:szCs w:val="32"/>
+          <w:u w:val="single"/>
+        </w:rPr>
+        <w:lastRenderedPageBreak/>
+        <w:t xml:space="preserve">Variables </w:t>
+      </w:r>
+      <w:proofErr w:type="spellStart"/>
+      <w:r>
+        <w:rPr>
+          <w:color w:val="215E99" w:themeColor="text2" w:themeTint="BF"/>
+          <w:sz w:val="32"/>
+          <w:szCs w:val="32"/>
+          <w:u w:val="single"/>
+        </w:rPr>
+        <w:t>mas</w:t>
+      </w:r>
+      <w:proofErr w:type="spellEnd"/>
+      <w:r>
+        <w:rPr>
+          <w:color w:val="215E99" w:themeColor="text2" w:themeTint="BF"/>
+          <w:sz w:val="32"/>
+          <w:szCs w:val="32"/>
+          <w:u w:val="single"/>
+        </w:rPr>
+        <w:t xml:space="preserve"> usadas:</w:t>
+      </w:r>
+    </w:p>
+    <w:p>
+      <w:pPr>
+        <w:jc w:val="both"/>
+        <w:rPr>
+          <w:sz w:val="28"/>
+          <w:szCs w:val="28"/>
+        </w:rPr>
+      </w:pPr>
+      <w:r>
+        <w:rPr>
+          <w:sz w:val="28"/>
+          <w:szCs w:val="28"/>
+        </w:rPr>
+        <w:t>En Python, las variables son nombres simbólicos que hacen referencia a objetos o valores almacenados en la memoria del ordenador. Permiten asignar nombres descriptivos a los datos, lo que facilita la manipulación y reutilización de valores en el código. Una variable de Python se crea asignando un valor mediante la sintaxis </w:t>
+      </w:r>
+    </w:p>
+    <w:p>
+      <w:pPr>
+        <w:numPr>
+          <w:ilvl w:val="0"/>
+          <w:numId w:val="1"/>
+        </w:numPr>
+        <w:jc w:val="both"/>
+        <w:rPr>
+          <w:sz w:val="28"/>
+          <w:szCs w:val="28"/>
+        </w:rPr>
+      </w:pPr>
+      <w:r>
+        <w:rPr>
+          <w:sz w:val="28"/>
+          <w:szCs w:val="28"/>
+        </w:rPr>
+        <w:t>Las variables en Python son nombres simbólicos que apuntan a objetos o valores en la memoria.</w:t>
+      </w:r>
+    </w:p>
+    <w:p>
+      <w:pPr>
+        <w:numPr>
+          <w:ilvl w:val="0"/>
+          <w:numId w:val="1"/>
+        </w:numPr>
+        <w:jc w:val="both"/>
+        <w:rPr>
+          <w:sz w:val="28"/>
+          <w:szCs w:val="28"/>
+        </w:rPr>
+      </w:pPr>
+      <w:r>
+        <w:rPr>
+          <w:sz w:val="28"/>
+          <w:szCs w:val="28"/>
+        </w:rPr>
+        <w:t xml:space="preserve">Las variables se definen asignándoles un valor mediante el operador de </w:t>
+      </w:r>
+      <w:r>
+        <w:rPr>
+          <w:sz w:val="28"/>
+          <w:szCs w:val="28"/>
+        </w:rPr>
+        <w:t>asignación.</w:t>
+      </w:r>
+    </w:p>
+    <w:p>
+      <w:pPr>
+        <w:numPr>
+          <w:ilvl w:val="0"/>
+          <w:numId w:val="1"/>
+        </w:numPr>
+        <w:jc w:val="both"/>
+        <w:rPr>
+          <w:sz w:val="28"/>
+          <w:szCs w:val="28"/>
+        </w:rPr>
+      </w:pPr>
+      <w:r>
+        <w:rPr>
+          <w:sz w:val="28"/>
+          <w:szCs w:val="28"/>
+        </w:rPr>
+        <w:t xml:space="preserve">Las variables de Python están tipificadas </w:t>
+      </w:r>
+      <w:r>
+        <w:rPr>
+          <w:sz w:val="28"/>
+          <w:szCs w:val="28"/>
+        </w:rPr>
+        <w:t>dinámicamente,</w:t>
+      </w:r>
+      <w:r>
+        <w:rPr>
+          <w:sz w:val="28"/>
+          <w:szCs w:val="28"/>
+        </w:rPr>
+        <w:t xml:space="preserve"> lo que permite cambios de tipo mediante reasignación.</w:t>
+      </w:r>
+    </w:p>
+    <w:p>
+      <w:pPr>
+        <w:numPr>
+          <w:ilvl w:val="0"/>
+          <w:numId w:val="1"/>
+        </w:numPr>
+        <w:jc w:val="both"/>
+        <w:rPr>
+          <w:sz w:val="28"/>
+          <w:szCs w:val="28"/>
+        </w:rPr>
+      </w:pPr>
+      <w:r>
+        <w:rPr>
+          <w:sz w:val="28"/>
+          <w:szCs w:val="28"/>
+        </w:rPr>
+        <w:t>Los nombres de variables de Python pueden incluir letras, dígitos y</w:t>
+      </w:r>
+      <w:r>
+        <w:rPr>
+          <w:b/>
+          <w:bCs/>
+          <w:sz w:val="28"/>
+          <w:szCs w:val="28"/>
+        </w:rPr>
+        <w:t xml:space="preserve"> </w:t>
+      </w:r>
+      <w:r>
+        <w:rPr>
+          <w:sz w:val="28"/>
+          <w:szCs w:val="28"/>
+        </w:rPr>
+        <w:t>guiones bajos, pero no pueden empezar con un dígito. Se recomienda usar mayúsculas y minúsculas para nombres de varias palabras para mejorar la legibilidad.</w:t>
+      </w:r>
+    </w:p>
+    <w:p>
+      <w:pPr>
+        <w:numPr>
+          <w:ilvl w:val="0"/>
+          <w:numId w:val="1"/>
+        </w:numPr>
+        <w:jc w:val="both"/>
+        <w:rPr>
+          <w:sz w:val="28"/>
+          <w:szCs w:val="28"/>
+        </w:rPr>
+      </w:pPr>
+      <w:r>
+        <w:rPr>
+          <w:sz w:val="28"/>
+          <w:szCs w:val="28"/>
+        </w:rPr>
+        <w:t>Las variables existen en diferentes ámbitos (global, local, no local o integrado), lo que afecta la forma en que puede acceder a ellas.</w:t>
+      </w:r>
+    </w:p>
+    <w:p>
+      <w:pPr>
+        <w:numPr>
+          <w:ilvl w:val="0"/>
+          <w:numId w:val="1"/>
+        </w:numPr>
+        <w:jc w:val="both"/>
+        <w:rPr>
+          <w:sz w:val="28"/>
+          <w:szCs w:val="28"/>
+        </w:rPr>
+      </w:pPr>
+      <w:r>
+        <w:rPr>
+          <w:sz w:val="28"/>
+          <w:szCs w:val="28"/>
+        </w:rPr>
+        <w:t>Puede tener un número ilimitado de variables en Python, limitado únicamente por la memoria de la computadora.</w:t>
+      </w:r>
+    </w:p>
+    <w:p>
+      <w:pPr>
+        <w:ind w:left="720"/>
+        <w:jc w:val="both"/>
+        <w:rPr>
+          <w:sz w:val="28"/>
+          <w:szCs w:val="28"/>
+        </w:rPr>
+      </w:pPr>
+    </w:p>
+    <w:p>
+      <w:pPr>
+        <w:ind w:left="720"/>
+        <w:jc w:val="both"/>
+        <w:rPr>
+          <w:sz w:val="28"/>
+          <w:szCs w:val="28"/>
+        </w:rPr>
+      </w:pPr>
+      <w:r>
+        <w:rPr>
+          <w:sz w:val="28"/>
+          <w:szCs w:val="28"/>
+        </w:rPr>
+        <w:t>numero_grande = 67067</w:t>
+      </w:r>
+    </w:p>
+    <w:p>
+      <w:pPr>
+        <w:ind w:left="720"/>
+        <w:jc w:val="both"/>
+        <w:rPr>
+          <w:sz w:val="28"/>
+          <w:szCs w:val="28"/>
+        </w:rPr>
+      </w:pPr>
+      <w:r>
+        <w:rPr>
+          <w:sz w:val="28"/>
+          <w:szCs w:val="28"/>
+        </w:rPr>
+        <w:t>numero_pequeño = 22</w:t>
+      </w:r>
+    </w:p>
+    <w:p>
+      <w:pPr>
+        <w:ind w:left="720"/>
+        <w:jc w:val="both"/>
+        <w:rPr>
+          <w:sz w:val="28"/>
+          <w:szCs w:val="28"/>
+        </w:rPr>
+      </w:pPr>
+      <w:r>
+        <w:rPr>
+          <w:sz w:val="28"/>
+          <w:szCs w:val="28"/>
+        </w:rPr>
+        <w:t>texto_1 = “Hola jeje”</w:t>
+      </w:r>
+    </w:p>
+    <w:p>
+      <w:pPr>
+        <w:ind w:left="720"/>
+        <w:jc w:val="both"/>
+        <w:rPr>
+          <w:sz w:val="28"/>
+          <w:szCs w:val="28"/>
+        </w:rPr>
+      </w:pPr>
+      <w:r>
+        <w:rPr>
+          <w:sz w:val="28"/>
+          <w:szCs w:val="28"/>
+        </w:rPr>
+        <w:t>texto_2 = “Adiós jeje”</w:t>
+      </w:r>
+    </w:p>
+    <w:p>
+      <w:pPr>
+        <w:jc w:val="both"/>
+        <w:rPr>
+          <w:sz w:val="28"/>
+          <w:szCs w:val="28"/>
+        </w:rPr>
+      </w:pPr>
+    </w:p>
+    <w:p>
+      <w:pPr>
+        <w:jc w:val="both"/>
+        <w:rPr>
+          <w:sz w:val="28"/>
+          <w:szCs w:val="28"/>
         </w:rPr>
       </w:pPr>
     </w:p>
@@ -17,6 +987,163 @@
     </w:sectPr>
   </w:body>
 </w:document>
+</file>
+
+<file path=word/numbering.xml><?xml version="1.0" encoding="utf-8"?>
+<w:numbering xmlns:wpc="http://schemas.microsoft.com/office/word/2010/wordprocessingCanvas" xmlns:cx="http://schemas.microsoft.com/office/drawing/2014/chartex" xmlns:cx1="http://schemas.microsoft.com/office/drawing/2015/9/8/chartex" xmlns:cx2="http://schemas.microsoft.com/office/drawing/2015/10/21/chartex" xmlns:cx3="http://schemas.microsoft.com/office/drawing/2016/5/9/chartex" xmlns:cx4="http://schemas.microsoft.com/office/drawing/2016/5/10/chartex" xmlns:cx5="http://schemas.microsoft.com/office/drawing/2016/5/11/chartex" xmlns:cx6="http://schemas.microsoft.com/office/drawing/2016/5/12/chartex" xmlns:cx7="http://schemas.microsoft.com/office/drawing/2016/5/13/chartex" xmlns:cx8="http://schemas.microsoft.com/office/drawing/2016/5/14/chartex" xmlns:mc="http://schemas.openxmlformats.org/markup-compatibility/2006" xmlns:aink="http://schemas.microsoft.com/office/drawing/2016/ink" xmlns:am3d="http://schemas.microsoft.com/office/drawing/2017/model3d" xmlns:o="urn:schemas-microsoft-com:office:office" xmlns:oel="http://schemas.microsoft.com/office/2019/extlst" xmlns:r="http://schemas.openxmlformats.org/officeDocument/2006/relationships" xmlns:m="http://schemas.openxmlformats.org/officeDocument/2006/math" xmlns:v="urn:schemas-microsoft-com:vml" xmlns:wp14="http://schemas.microsoft.com/office/word/2010/wordprocessingDrawing" xmlns:wp="http://schemas.openxmlformats.org/drawingml/2006/wordprocessingDrawing" xmlns:w10="urn:schemas-microsoft-com:office:word" xmlns:w="http://schemas.openxmlformats.org/wordprocessingml/2006/main" xmlns:w14="http://schemas.microsoft.com/office/word/2010/wordml" xmlns:w15="http://schemas.microsoft.com/office/word/2012/wordml" xmlns:w16cex="http://schemas.microsoft.com/office/word/2018/wordml/cex" xmlns:w16cid="http://schemas.microsoft.com/office/word/2016/wordml/cid" xmlns:w16="http://schemas.microsoft.com/office/word/2018/wordml" xmlns:w16du="http://schemas.microsoft.com/office/word/2023/wordml/word16du" xmlns:w16sdtdh="http://schemas.microsoft.com/office/word/2020/wordml/sdtdatahash" xmlns:w16se="http://schemas.microsoft.com/office/word/2015/wordml/symex" xmlns:wpg="http://schemas.microsoft.com/office/word/2010/wordprocessingGroup" xmlns:wpi="http://schemas.microsoft.com/office/word/2010/wordprocessingInk" xmlns:wne="http://schemas.microsoft.com/office/word/2006/wordml" xmlns:wps="http://schemas.microsoft.com/office/word/2010/wordprocessingShape" mc:Ignorable="w14 w15 w16se w16cid w16 w16cex w16sdtdh w16du wp14">
+  <w:abstractNum w:abstractNumId="0" w15:restartNumberingAfterBreak="0">
+    <w:nsid w:val="53704903"/>
+    <w:multiLevelType w:val="multilevel"/>
+    <w:tmpl w:val="7B3AE39E"/>
+    <w:lvl w:ilvl="0">
+      <w:start w:val="1"/>
+      <w:numFmt w:val="bullet"/>
+      <w:lvlText w:val=""/>
+      <w:lvlJc w:val="left"/>
+      <w:pPr>
+        <w:tabs>
+          <w:tab w:val="num" w:pos="720"/>
+        </w:tabs>
+        <w:ind w:left="720" w:hanging="360"/>
+      </w:pPr>
+      <w:rPr>
+        <w:rFonts w:ascii="Symbol" w:hAnsi="Symbol" w:hint="default"/>
+        <w:sz w:val="20"/>
+      </w:rPr>
+    </w:lvl>
+    <w:lvl w:ilvl="1" w:tentative="1">
+      <w:start w:val="1"/>
+      <w:numFmt w:val="bullet"/>
+      <w:lvlText w:val="o"/>
+      <w:lvlJc w:val="left"/>
+      <w:pPr>
+        <w:tabs>
+          <w:tab w:val="num" w:pos="1440"/>
+        </w:tabs>
+        <w:ind w:left="1440" w:hanging="360"/>
+      </w:pPr>
+      <w:rPr>
+        <w:rFonts w:ascii="Courier New" w:hAnsi="Courier New" w:hint="default"/>
+        <w:sz w:val="20"/>
+      </w:rPr>
+    </w:lvl>
+    <w:lvl w:ilvl="2" w:tentative="1">
+      <w:start w:val="1"/>
+      <w:numFmt w:val="bullet"/>
+      <w:lvlText w:val=""/>
+      <w:lvlJc w:val="left"/>
+      <w:pPr>
+        <w:tabs>
+          <w:tab w:val="num" w:pos="2160"/>
+        </w:tabs>
+        <w:ind w:left="2160" w:hanging="360"/>
+      </w:pPr>
+      <w:rPr>
+        <w:rFonts w:ascii="Wingdings" w:hAnsi="Wingdings" w:hint="default"/>
+        <w:sz w:val="20"/>
+      </w:rPr>
+    </w:lvl>
+    <w:lvl w:ilvl="3" w:tentative="1">
+      <w:start w:val="1"/>
+      <w:numFmt w:val="bullet"/>
+      <w:lvlText w:val=""/>
+      <w:lvlJc w:val="left"/>
+      <w:pPr>
+        <w:tabs>
+          <w:tab w:val="num" w:pos="2880"/>
+        </w:tabs>
+        <w:ind w:left="2880" w:hanging="360"/>
+      </w:pPr>
+      <w:rPr>
+        <w:rFonts w:ascii="Wingdings" w:hAnsi="Wingdings" w:hint="default"/>
+        <w:sz w:val="20"/>
+      </w:rPr>
+    </w:lvl>
+    <w:lvl w:ilvl="4" w:tentative="1">
+      <w:start w:val="1"/>
+      <w:numFmt w:val="bullet"/>
+      <w:lvlText w:val=""/>
+      <w:lvlJc w:val="left"/>
+      <w:pPr>
+        <w:tabs>
+          <w:tab w:val="num" w:pos="3600"/>
+        </w:tabs>
+        <w:ind w:left="3600" w:hanging="360"/>
+      </w:pPr>
+      <w:rPr>
+        <w:rFonts w:ascii="Wingdings" w:hAnsi="Wingdings" w:hint="default"/>
+        <w:sz w:val="20"/>
+      </w:rPr>
+    </w:lvl>
+    <w:lvl w:ilvl="5" w:tentative="1">
+      <w:start w:val="1"/>
+      <w:numFmt w:val="bullet"/>
+      <w:lvlText w:val=""/>
+      <w:lvlJc w:val="left"/>
+      <w:pPr>
+        <w:tabs>
+          <w:tab w:val="num" w:pos="4320"/>
+        </w:tabs>
+        <w:ind w:left="4320" w:hanging="360"/>
+      </w:pPr>
+      <w:rPr>
+        <w:rFonts w:ascii="Wingdings" w:hAnsi="Wingdings" w:hint="default"/>
+        <w:sz w:val="20"/>
+      </w:rPr>
+    </w:lvl>
+    <w:lvl w:ilvl="6" w:tentative="1">
+      <w:start w:val="1"/>
+      <w:numFmt w:val="bullet"/>
+      <w:lvlText w:val=""/>
+      <w:lvlJc w:val="left"/>
+      <w:pPr>
+        <w:tabs>
+          <w:tab w:val="num" w:pos="5040"/>
+        </w:tabs>
+        <w:ind w:left="5040" w:hanging="360"/>
+      </w:pPr>
+      <w:rPr>
+        <w:rFonts w:ascii="Wingdings" w:hAnsi="Wingdings" w:hint="default"/>
+        <w:sz w:val="20"/>
+      </w:rPr>
+    </w:lvl>
+    <w:lvl w:ilvl="7" w:tentative="1">
+      <w:start w:val="1"/>
+      <w:numFmt w:val="bullet"/>
+      <w:lvlText w:val=""/>
+      <w:lvlJc w:val="left"/>
+      <w:pPr>
+        <w:tabs>
+          <w:tab w:val="num" w:pos="5760"/>
+        </w:tabs>
+        <w:ind w:left="5760" w:hanging="360"/>
+      </w:pPr>
+      <w:rPr>
+        <w:rFonts w:ascii="Wingdings" w:hAnsi="Wingdings" w:hint="default"/>
+        <w:sz w:val="20"/>
+      </w:rPr>
+    </w:lvl>
+    <w:lvl w:ilvl="8" w:tentative="1">
+      <w:start w:val="1"/>
+      <w:numFmt w:val="bullet"/>
+      <w:lvlText w:val=""/>
+      <w:lvlJc w:val="left"/>
+      <w:pPr>
+        <w:tabs>
+          <w:tab w:val="num" w:pos="6480"/>
+        </w:tabs>
+        <w:ind w:left="6480" w:hanging="360"/>
+      </w:pPr>
+      <w:rPr>
+        <w:rFonts w:ascii="Wingdings" w:hAnsi="Wingdings" w:hint="default"/>
+        <w:sz w:val="20"/>
+      </w:rPr>
+    </w:lvl>
+  </w:abstractNum>
+  <w:num w:numId="1" w16cid:durableId="1643076540">
+    <w:abstractNumId w:val="0"/>
+  </w:num>
+</w:numbering>
 </file>
 
 <file path=word/styles.xml><?xml version="1.0" encoding="utf-8"?>
@@ -622,7 +1749,6 @@
   <w:style w:type="character" w:default="1" w:styleId="Fuentedeprrafopredeter">
     <w:name w:val="Default Paragraph Font"/>
     <w:uiPriority w:val="1"/>
-    <w:semiHidden/>
     <w:unhideWhenUsed/>
   </w:style>
   <w:style w:type="table" w:default="1" w:styleId="Tablanormal">

</xml_diff>

<commit_message>
Ejemplos de la vida real y Ejemplo de codigo de hola mundo en Python
</commit_message>
<xml_diff>
--- a/Investigacion Python - Citibois.docx
+++ b/Investigacion Python - Citibois.docx
@@ -763,14 +763,7 @@
           <w:sz w:val="28"/>
           <w:szCs w:val="28"/>
         </w:rPr>
-        <w:t xml:space="preserve">Las variables se definen asignándoles un valor mediante el operador de </w:t>
-      </w:r>
-      <w:r>
-        <w:rPr>
-          <w:sz w:val="28"/>
-          <w:szCs w:val="28"/>
-        </w:rPr>
-        <w:t>asignación.</w:t>
+        <w:t>Las variables se definen asignándoles un valor mediante el operador de asignación.</w:t>
       </w:r>
     </w:p>
     <w:p>
@@ -790,21 +783,7 @@
           <w:sz w:val="28"/>
           <w:szCs w:val="28"/>
         </w:rPr>
-        <w:t xml:space="preserve">Las variables de Python están tipificadas </w:t>
-      </w:r>
-      <w:r>
-        <w:rPr>
-          <w:sz w:val="28"/>
-          <w:szCs w:val="28"/>
-        </w:rPr>
-        <w:t>dinámicamente,</w:t>
-      </w:r>
-      <w:r>
-        <w:rPr>
-          <w:sz w:val="28"/>
-          <w:szCs w:val="28"/>
-        </w:rPr>
-        <w:t xml:space="preserve"> lo que permite cambios de tipo mediante reasignación.</w:t>
+        <w:t>Las variables de Python están tipificadas dinámicamente, lo que permite cambios de tipo mediante reasignación.</w:t>
       </w:r>
     </w:p>
     <w:p>
@@ -960,6 +939,580 @@
         </w:rPr>
         <w:t>texto_2 = “Adiós jeje”</w:t>
       </w:r>
+    </w:p>
+    <w:p>
+      <w:pPr>
+        <w:ind w:left="720"/>
+        <w:jc w:val="both"/>
+        <w:rPr>
+          <w:sz w:val="28"/>
+          <w:szCs w:val="28"/>
+        </w:rPr>
+      </w:pPr>
+    </w:p>
+    <w:p>
+      <w:pPr>
+        <w:ind w:left="720"/>
+        <w:jc w:val="both"/>
+        <w:rPr>
+          <w:sz w:val="28"/>
+          <w:szCs w:val="28"/>
+        </w:rPr>
+      </w:pPr>
+    </w:p>
+    <w:p>
+      <w:pPr>
+        <w:pStyle w:val="Ttulo"/>
+        <w:jc w:val="center"/>
+        <w:rPr>
+          <w:rFonts w:asciiTheme="minorHAnsi" w:hAnsiTheme="minorHAnsi" w:cs="Times New Roman"/>
+          <w:color w:val="215E99" w:themeColor="text2" w:themeTint="BF"/>
+          <w:sz w:val="32"/>
+          <w:szCs w:val="32"/>
+          <w:u w:val="single"/>
+          <w:lang w:val="es-MX"/>
+        </w:rPr>
+      </w:pPr>
+      <w:r>
+        <w:rPr>
+          <w:rFonts w:asciiTheme="minorHAnsi" w:hAnsiTheme="minorHAnsi" w:cs="Times New Roman"/>
+          <w:color w:val="215E99" w:themeColor="text2" w:themeTint="BF"/>
+          <w:sz w:val="32"/>
+          <w:szCs w:val="32"/>
+          <w:u w:val="single"/>
+          <w:lang w:val="es-MX"/>
+        </w:rPr>
+        <w:lastRenderedPageBreak/>
+        <w:t>Ejemplos de la vida real de la utilización de Python</w:t>
+      </w:r>
+    </w:p>
+    <w:p>
+      <w:pPr>
+        <w:rPr>
+          <w:sz w:val="28"/>
+          <w:szCs w:val="28"/>
+          <w:lang w:val="es-MX"/>
+        </w:rPr>
+      </w:pPr>
+      <w:r>
+        <w:rPr>
+          <w:sz w:val="28"/>
+          <w:szCs w:val="28"/>
+          <w:lang w:val="es-MX"/>
+        </w:rPr>
+        <w:t>Python tiene varios usos incluyendo en la vida diaria, Es su amplia variedad de usos que posee Python se encuentran.</w:t>
+      </w:r>
+    </w:p>
+    <w:p>
+      <w:pPr>
+        <w:pStyle w:val="Prrafodelista"/>
+        <w:numPr>
+          <w:ilvl w:val="0"/>
+          <w:numId w:val="3"/>
+        </w:numPr>
+        <w:rPr>
+          <w:sz w:val="28"/>
+          <w:szCs w:val="28"/>
+          <w:lang w:val="es-MX"/>
+        </w:rPr>
+      </w:pPr>
+      <w:r>
+        <w:rPr>
+          <w:sz w:val="28"/>
+          <w:szCs w:val="28"/>
+          <w:lang w:val="es-MX"/>
+        </w:rPr>
+        <w:t>Ciencia de datos: Python es ampliamente utilizado para el análisis y visualización de datos, gracias a bibliotecas como Pandas, NumPy y Matplotlib. </w:t>
+      </w:r>
+    </w:p>
+    <w:p>
+      <w:pPr>
+        <w:shd w:val="clear" w:color="auto" w:fill="FFFFFF"/>
+        <w:spacing w:before="100" w:beforeAutospacing="1" w:after="120" w:line="240" w:lineRule="auto"/>
+        <w:ind w:left="720"/>
+        <w:rPr>
+          <w:rFonts w:eastAsia="Times New Roman" w:cs="Times New Roman"/>
+          <w:kern w:val="0"/>
+          <w:sz w:val="28"/>
+          <w:szCs w:val="28"/>
+          <w:lang w:eastAsia="es-GT"/>
+          <w14:ligatures w14:val="none"/>
+        </w:rPr>
+      </w:pPr>
+      <w:r>
+        <w:rPr>
+          <w:rFonts w:eastAsia="Times New Roman" w:cs="Times New Roman"/>
+          <w:kern w:val="0"/>
+          <w:sz w:val="28"/>
+          <w:szCs w:val="28"/>
+          <w:lang w:eastAsia="es-GT"/>
+          <w14:ligatures w14:val="none"/>
+        </w:rPr>
+        <w:t>Ejemplo: análisis de ventas para tomar decisiones empresariales.</w:t>
+      </w:r>
+    </w:p>
+    <w:p>
+      <w:pPr>
+        <w:pStyle w:val="Prrafodelista"/>
+        <w:rPr>
+          <w:sz w:val="28"/>
+          <w:szCs w:val="28"/>
+          <w:lang w:val="es-MX"/>
+        </w:rPr>
+      </w:pPr>
+    </w:p>
+    <w:p>
+      <w:pPr>
+        <w:numPr>
+          <w:ilvl w:val="0"/>
+          <w:numId w:val="2"/>
+        </w:numPr>
+        <w:rPr>
+          <w:color w:val="000000" w:themeColor="text1"/>
+          <w:sz w:val="28"/>
+          <w:szCs w:val="28"/>
+        </w:rPr>
+      </w:pPr>
+      <w:hyperlink r:id="rId6" w:tgtFrame="_blank" w:history="1">
+        <w:r>
+          <w:rPr>
+            <w:rStyle w:val="Hipervnculo"/>
+            <w:color w:val="000000" w:themeColor="text1"/>
+            <w:sz w:val="28"/>
+            <w:szCs w:val="28"/>
+            <w:u w:val="none"/>
+          </w:rPr>
+          <w:t>Aprendizaje automático:</w:t>
+        </w:r>
+        <w:r>
+          <w:rPr>
+            <w:rStyle w:val="Hipervnculo"/>
+            <w:color w:val="000000" w:themeColor="text1"/>
+            <w:sz w:val="28"/>
+            <w:szCs w:val="28"/>
+            <w:u w:val="none"/>
+          </w:rPr>
+          <w:t xml:space="preserve"> </w:t>
+        </w:r>
+        <w:r>
+          <w:rPr>
+            <w:rStyle w:val="Hipervnculo"/>
+            <w:color w:val="000000" w:themeColor="text1"/>
+            <w:sz w:val="28"/>
+            <w:szCs w:val="28"/>
+            <w:u w:val="none"/>
+          </w:rPr>
+          <w:t>Python es un lenguaje de programación popular en el campo de la inteligencia artificial y el aprendizaje automático, gracias a bibliotecas como TensorFlow, Keras y PyTorch. </w:t>
+        </w:r>
+      </w:hyperlink>
+    </w:p>
+    <w:p>
+      <w:pPr>
+        <w:ind w:left="360"/>
+        <w:rPr>
+          <w:color w:val="000000" w:themeColor="text1"/>
+          <w:sz w:val="28"/>
+          <w:szCs w:val="28"/>
+        </w:rPr>
+      </w:pPr>
+    </w:p>
+    <w:p>
+      <w:pPr>
+        <w:numPr>
+          <w:ilvl w:val="0"/>
+          <w:numId w:val="2"/>
+        </w:numPr>
+        <w:rPr>
+          <w:color w:val="000000" w:themeColor="text1"/>
+          <w:sz w:val="28"/>
+          <w:szCs w:val="28"/>
+        </w:rPr>
+      </w:pPr>
+      <w:hyperlink r:id="rId7" w:tgtFrame="_blank" w:history="1">
+        <w:r>
+          <w:rPr>
+            <w:rStyle w:val="Hipervnculo"/>
+            <w:color w:val="000000" w:themeColor="text1"/>
+            <w:sz w:val="28"/>
+            <w:szCs w:val="28"/>
+            <w:u w:val="none"/>
+          </w:rPr>
+          <w:t>Desarrollo web:</w:t>
+        </w:r>
+        <w:r>
+          <w:rPr>
+            <w:rStyle w:val="Hipervnculo"/>
+            <w:color w:val="000000" w:themeColor="text1"/>
+            <w:sz w:val="28"/>
+            <w:szCs w:val="28"/>
+            <w:u w:val="none"/>
+          </w:rPr>
+          <w:t xml:space="preserve"> </w:t>
+        </w:r>
+        <w:r>
+          <w:rPr>
+            <w:rStyle w:val="Hipervnculo"/>
+            <w:color w:val="000000" w:themeColor="text1"/>
+            <w:sz w:val="28"/>
+            <w:szCs w:val="28"/>
+            <w:u w:val="none"/>
+          </w:rPr>
+          <w:t>Python permite la creación de aplicaciones web robustas y escalables, gracias a frameworks como Django y Flask. </w:t>
+        </w:r>
+      </w:hyperlink>
+    </w:p>
+    <w:p>
+      <w:pPr>
+        <w:rPr>
+          <w:color w:val="000000" w:themeColor="text1"/>
+          <w:sz w:val="28"/>
+          <w:szCs w:val="28"/>
+        </w:rPr>
+      </w:pPr>
+      <w:r>
+        <w:rPr>
+          <w:color w:val="000000" w:themeColor="text1"/>
+          <w:sz w:val="28"/>
+          <w:szCs w:val="28"/>
+          <w:lang w:val="es-MX"/>
+        </w:rPr>
+        <w:t xml:space="preserve">               </w:t>
+      </w:r>
+      <w:r>
+        <w:rPr>
+          <w:color w:val="000000" w:themeColor="text1"/>
+          <w:sz w:val="28"/>
+          <w:szCs w:val="28"/>
+        </w:rPr>
+        <w:t>Ejemplo: plataformas de comercio electrónico, sistemas de reservas.</w:t>
+      </w:r>
+    </w:p>
+    <w:p>
+      <w:pPr>
+        <w:rPr>
+          <w:color w:val="000000" w:themeColor="text1"/>
+          <w:sz w:val="28"/>
+          <w:szCs w:val="28"/>
+        </w:rPr>
+      </w:pPr>
+    </w:p>
+    <w:p>
+      <w:pPr>
+        <w:numPr>
+          <w:ilvl w:val="0"/>
+          <w:numId w:val="2"/>
+        </w:numPr>
+        <w:rPr>
+          <w:color w:val="000000" w:themeColor="text1"/>
+          <w:sz w:val="28"/>
+          <w:szCs w:val="28"/>
+        </w:rPr>
+      </w:pPr>
+      <w:hyperlink r:id="rId8" w:tgtFrame="_blank" w:history="1">
+        <w:r>
+          <w:rPr>
+            <w:rStyle w:val="Hipervnculo"/>
+            <w:color w:val="000000" w:themeColor="text1"/>
+            <w:sz w:val="28"/>
+            <w:szCs w:val="28"/>
+            <w:u w:val="none"/>
+          </w:rPr>
+          <w:t>Automatización:</w:t>
+        </w:r>
+        <w:r>
+          <w:rPr>
+            <w:rStyle w:val="Hipervnculo"/>
+            <w:color w:val="000000" w:themeColor="text1"/>
+            <w:sz w:val="28"/>
+            <w:szCs w:val="28"/>
+            <w:u w:val="none"/>
+          </w:rPr>
+          <w:t xml:space="preserve"> </w:t>
+        </w:r>
+        <w:r>
+          <w:rPr>
+            <w:rStyle w:val="Hipervnculo"/>
+            <w:color w:val="000000" w:themeColor="text1"/>
+            <w:sz w:val="28"/>
+            <w:szCs w:val="28"/>
+            <w:u w:val="none"/>
+          </w:rPr>
+          <w:t>Python es utilizado para la automatización de tareas repetitivas, como la descarga de archivos y la extracción de datos de sitios web. </w:t>
+        </w:r>
+      </w:hyperlink>
+    </w:p>
+    <w:p>
+      <w:pPr>
+        <w:shd w:val="clear" w:color="auto" w:fill="FFFFFF"/>
+        <w:spacing w:before="100" w:beforeAutospacing="1" w:after="120" w:line="240" w:lineRule="auto"/>
+        <w:ind w:left="720"/>
+        <w:rPr>
+          <w:rFonts w:eastAsia="Times New Roman" w:cs="Times New Roman"/>
+          <w:kern w:val="0"/>
+          <w:sz w:val="28"/>
+          <w:szCs w:val="28"/>
+          <w:lang w:eastAsia="es-GT"/>
+          <w14:ligatures w14:val="none"/>
+        </w:rPr>
+      </w:pPr>
+      <w:r>
+        <w:rPr>
+          <w:rFonts w:eastAsia="Times New Roman" w:cs="Times New Roman"/>
+          <w:kern w:val="0"/>
+          <w:sz w:val="28"/>
+          <w:szCs w:val="28"/>
+          <w:lang w:eastAsia="es-GT"/>
+          <w14:ligatures w14:val="none"/>
+        </w:rPr>
+        <w:t>Ejemplo: descargar reportes diarios, enviar correos automáticos, renombrar archivos masivamente.</w:t>
+      </w:r>
+    </w:p>
+    <w:p>
+      <w:pPr>
+        <w:shd w:val="clear" w:color="auto" w:fill="FFFFFF"/>
+        <w:spacing w:before="100" w:beforeAutospacing="1" w:after="120" w:line="240" w:lineRule="auto"/>
+        <w:ind w:left="720"/>
+        <w:rPr>
+          <w:rFonts w:eastAsia="Times New Roman" w:cs="Times New Roman"/>
+          <w:kern w:val="0"/>
+          <w:sz w:val="28"/>
+          <w:szCs w:val="28"/>
+          <w:lang w:eastAsia="es-GT"/>
+          <w14:ligatures w14:val="none"/>
+        </w:rPr>
+      </w:pPr>
+    </w:p>
+    <w:p>
+      <w:pPr>
+        <w:numPr>
+          <w:ilvl w:val="0"/>
+          <w:numId w:val="2"/>
+        </w:numPr>
+        <w:rPr>
+          <w:color w:val="000000" w:themeColor="text1"/>
+          <w:sz w:val="28"/>
+          <w:szCs w:val="28"/>
+        </w:rPr>
+      </w:pPr>
+      <w:hyperlink r:id="rId9" w:tgtFrame="_blank" w:history="1">
+        <w:r>
+          <w:rPr>
+            <w:rStyle w:val="Hipervnculo"/>
+            <w:color w:val="000000" w:themeColor="text1"/>
+            <w:sz w:val="28"/>
+            <w:szCs w:val="28"/>
+            <w:u w:val="none"/>
+          </w:rPr>
+          <w:t>Desarrollo de videojuegos:</w:t>
+        </w:r>
+        <w:r>
+          <w:rPr>
+            <w:rStyle w:val="Hipervnculo"/>
+            <w:color w:val="000000" w:themeColor="text1"/>
+            <w:sz w:val="28"/>
+            <w:szCs w:val="28"/>
+            <w:u w:val="none"/>
+          </w:rPr>
+          <w:t xml:space="preserve"> </w:t>
+        </w:r>
+        <w:r>
+          <w:rPr>
+            <w:rStyle w:val="Hipervnculo"/>
+            <w:color w:val="000000" w:themeColor="text1"/>
+            <w:sz w:val="28"/>
+            <w:szCs w:val="28"/>
+            <w:u w:val="none"/>
+          </w:rPr>
+          <w:t>Python es una buena opción para el desarrollo de videojuegos debi</w:t>
+        </w:r>
+        <w:r>
+          <w:rPr>
+            <w:rStyle w:val="Hipervnculo"/>
+            <w:color w:val="000000" w:themeColor="text1"/>
+            <w:sz w:val="28"/>
+            <w:szCs w:val="28"/>
+            <w:u w:val="none"/>
+          </w:rPr>
+          <w:lastRenderedPageBreak/>
+          <w:t>do a su facilidad de uso y su capacidad para trabajar con gráficos y sonido. </w:t>
+        </w:r>
+      </w:hyperlink>
+    </w:p>
+    <w:p>
+      <w:pPr>
+        <w:shd w:val="clear" w:color="auto" w:fill="FFFFFF"/>
+        <w:spacing w:before="100" w:beforeAutospacing="1" w:after="120" w:line="240" w:lineRule="auto"/>
+        <w:ind w:left="720"/>
+        <w:rPr>
+          <w:rFonts w:eastAsia="Times New Roman" w:cs="Times New Roman"/>
+          <w:kern w:val="0"/>
+          <w:sz w:val="28"/>
+          <w:szCs w:val="28"/>
+          <w:lang w:eastAsia="es-GT"/>
+          <w14:ligatures w14:val="none"/>
+        </w:rPr>
+      </w:pPr>
+      <w:r>
+        <w:rPr>
+          <w:rFonts w:eastAsia="Times New Roman" w:cs="Times New Roman"/>
+          <w:kern w:val="0"/>
+          <w:sz w:val="28"/>
+          <w:szCs w:val="28"/>
+          <w:lang w:eastAsia="es-GT"/>
+          <w14:ligatures w14:val="none"/>
+        </w:rPr>
+        <w:t>Ejemplo: prototipos educativos o de entretenimiento.</w:t>
+      </w:r>
+    </w:p>
+    <w:p>
+      <w:pPr>
+        <w:pStyle w:val="Ttulo1"/>
+        <w:jc w:val="center"/>
+        <w:rPr>
+          <w:rFonts w:asciiTheme="minorHAnsi" w:eastAsia="Times New Roman" w:hAnsiTheme="minorHAnsi" w:cs="Times New Roman"/>
+          <w:color w:val="215E99" w:themeColor="text2" w:themeTint="BF"/>
+          <w:sz w:val="32"/>
+          <w:szCs w:val="32"/>
+          <w:u w:val="single"/>
+          <w:lang w:eastAsia="es-GT"/>
+        </w:rPr>
+      </w:pPr>
+      <w:r>
+        <w:rPr>
+          <w:rFonts w:asciiTheme="minorHAnsi" w:eastAsia="Times New Roman" w:hAnsiTheme="minorHAnsi" w:cs="Times New Roman"/>
+          <w:color w:val="215E99" w:themeColor="text2" w:themeTint="BF"/>
+          <w:sz w:val="32"/>
+          <w:szCs w:val="32"/>
+          <w:u w:val="single"/>
+          <w:lang w:eastAsia="es-GT"/>
+        </w:rPr>
+        <w:t>Ejemplo de hola mundo en Python</w:t>
+      </w:r>
+    </w:p>
+    <w:p>
+      <w:pPr>
+        <w:rPr>
+          <w:sz w:val="28"/>
+          <w:szCs w:val="28"/>
+          <w:lang w:eastAsia="es-GT"/>
+        </w:rPr>
+      </w:pPr>
+      <w:r>
+        <w:rPr>
+          <w:noProof/>
+          <w:sz w:val="28"/>
+          <w:szCs w:val="28"/>
+        </w:rPr>
+        <w:drawing>
+          <wp:anchor distT="0" distB="0" distL="114300" distR="114300" simplePos="0" relativeHeight="251660288" behindDoc="0" locked="0" layoutInCell="1" allowOverlap="1" wp14:anchorId="043FFD64" wp14:editId="25E88ACB">
+            <wp:simplePos x="0" y="0"/>
+            <wp:positionH relativeFrom="margin">
+              <wp:align>center</wp:align>
+            </wp:positionH>
+            <wp:positionV relativeFrom="paragraph">
+              <wp:posOffset>577850</wp:posOffset>
+            </wp:positionV>
+            <wp:extent cx="3781425" cy="742950"/>
+            <wp:effectExtent l="0" t="0" r="9525" b="0"/>
+            <wp:wrapTopAndBottom/>
+            <wp:docPr id="153941410" name="Imagen 3" descr="Interfaz de usuario gráfica, Aplicación&#10;&#10;Descripción generada automáticamente"/>
+            <wp:cNvGraphicFramePr>
+              <a:graphicFrameLocks xmlns:a="http://schemas.openxmlformats.org/drawingml/2006/main" noChangeAspect="1"/>
+            </wp:cNvGraphicFramePr>
+            <a:graphic xmlns:a="http://schemas.openxmlformats.org/drawingml/2006/main">
+              <a:graphicData uri="http://schemas.openxmlformats.org/drawingml/2006/picture">
+                <pic:pic xmlns:pic="http://schemas.openxmlformats.org/drawingml/2006/picture">
+                  <pic:nvPicPr>
+                    <pic:cNvPr id="153941410" name="Imagen 3" descr="Interfaz de usuario gráfica, Aplicación&#10;&#10;Descripción generada automáticamente"/>
+                    <pic:cNvPicPr>
+                      <a:picLocks noChangeAspect="1" noChangeArrowheads="1"/>
+                    </pic:cNvPicPr>
+                  </pic:nvPicPr>
+                  <pic:blipFill>
+                    <a:blip r:embed="rId10">
+                      <a:extLst>
+                        <a:ext uri="{28A0092B-C50C-407E-A947-70E740481C1C}">
+                          <a14:useLocalDpi xmlns:a14="http://schemas.microsoft.com/office/drawing/2010/main" val="0"/>
+                        </a:ext>
+                      </a:extLst>
+                    </a:blip>
+                    <a:srcRect/>
+                    <a:stretch>
+                      <a:fillRect/>
+                    </a:stretch>
+                  </pic:blipFill>
+                  <pic:spPr bwMode="auto">
+                    <a:xfrm>
+                      <a:off x="0" y="0"/>
+                      <a:ext cx="3781425" cy="742950"/>
+                    </a:xfrm>
+                    <a:prstGeom prst="rect">
+                      <a:avLst/>
+                    </a:prstGeom>
+                    <a:noFill/>
+                    <a:ln>
+                      <a:noFill/>
+                    </a:ln>
+                  </pic:spPr>
+                </pic:pic>
+              </a:graphicData>
+            </a:graphic>
+          </wp:anchor>
+        </w:drawing>
+      </w:r>
+      <w:r>
+        <w:rPr>
+          <w:sz w:val="28"/>
+          <w:szCs w:val="28"/>
+          <w:lang w:eastAsia="es-GT"/>
+        </w:rPr>
+        <w:t xml:space="preserve">Para ejecutar un hola mundo en Python simplemente hay que ingresar un </w:t>
+      </w:r>
+      <w:proofErr w:type="spellStart"/>
+      <w:proofErr w:type="gramStart"/>
+      <w:r>
+        <w:rPr>
+          <w:sz w:val="28"/>
+          <w:szCs w:val="28"/>
+          <w:lang w:eastAsia="es-GT"/>
+        </w:rPr>
+        <w:t>print</w:t>
+      </w:r>
+      <w:proofErr w:type="spellEnd"/>
+      <w:r>
+        <w:rPr>
+          <w:sz w:val="28"/>
+          <w:szCs w:val="28"/>
+          <w:lang w:eastAsia="es-GT"/>
+        </w:rPr>
+        <w:t>(</w:t>
+      </w:r>
+      <w:proofErr w:type="gramEnd"/>
+      <w:r>
+        <w:rPr>
+          <w:sz w:val="28"/>
+          <w:szCs w:val="28"/>
+          <w:lang w:eastAsia="es-GT"/>
+        </w:rPr>
+        <w:t>“Hola Mundo”) Ejemplo a código:</w:t>
+      </w:r>
+      <w:r>
+        <w:rPr>
+          <w:sz w:val="28"/>
+          <w:szCs w:val="28"/>
+        </w:rPr>
+        <w:t xml:space="preserve"> </w:t>
+      </w:r>
+    </w:p>
+    <w:p>
+      <w:pPr>
+        <w:ind w:left="720"/>
+        <w:jc w:val="both"/>
+        <w:rPr>
+          <w:sz w:val="28"/>
+          <w:szCs w:val="28"/>
+        </w:rPr>
+      </w:pPr>
     </w:p>
     <w:p>
       <w:pPr>
@@ -992,9 +1545,9 @@
 <file path=word/numbering.xml><?xml version="1.0" encoding="utf-8"?>
 <w:numbering xmlns:wpc="http://schemas.microsoft.com/office/word/2010/wordprocessingCanvas" xmlns:cx="http://schemas.microsoft.com/office/drawing/2014/chartex" xmlns:cx1="http://schemas.microsoft.com/office/drawing/2015/9/8/chartex" xmlns:cx2="http://schemas.microsoft.com/office/drawing/2015/10/21/chartex" xmlns:cx3="http://schemas.microsoft.com/office/drawing/2016/5/9/chartex" xmlns:cx4="http://schemas.microsoft.com/office/drawing/2016/5/10/chartex" xmlns:cx5="http://schemas.microsoft.com/office/drawing/2016/5/11/chartex" xmlns:cx6="http://schemas.microsoft.com/office/drawing/2016/5/12/chartex" xmlns:cx7="http://schemas.microsoft.com/office/drawing/2016/5/13/chartex" xmlns:cx8="http://schemas.microsoft.com/office/drawing/2016/5/14/chartex" xmlns:mc="http://schemas.openxmlformats.org/markup-compatibility/2006" xmlns:aink="http://schemas.microsoft.com/office/drawing/2016/ink" xmlns:am3d="http://schemas.microsoft.com/office/drawing/2017/model3d" xmlns:o="urn:schemas-microsoft-com:office:office" xmlns:oel="http://schemas.microsoft.com/office/2019/extlst" xmlns:r="http://schemas.openxmlformats.org/officeDocument/2006/relationships" xmlns:m="http://schemas.openxmlformats.org/officeDocument/2006/math" xmlns:v="urn:schemas-microsoft-com:vml" xmlns:wp14="http://schemas.microsoft.com/office/word/2010/wordprocessingDrawing" xmlns:wp="http://schemas.openxmlformats.org/drawingml/2006/wordprocessingDrawing" xmlns:w10="urn:schemas-microsoft-com:office:word" xmlns:w="http://schemas.openxmlformats.org/wordprocessingml/2006/main" xmlns:w14="http://schemas.microsoft.com/office/word/2010/wordml" xmlns:w15="http://schemas.microsoft.com/office/word/2012/wordml" xmlns:w16cex="http://schemas.microsoft.com/office/word/2018/wordml/cex" xmlns:w16cid="http://schemas.microsoft.com/office/word/2016/wordml/cid" xmlns:w16="http://schemas.microsoft.com/office/word/2018/wordml" xmlns:w16du="http://schemas.microsoft.com/office/word/2023/wordml/word16du" xmlns:w16sdtdh="http://schemas.microsoft.com/office/word/2020/wordml/sdtdatahash" xmlns:w16se="http://schemas.microsoft.com/office/word/2015/wordml/symex" xmlns:wpg="http://schemas.microsoft.com/office/word/2010/wordprocessingGroup" xmlns:wpi="http://schemas.microsoft.com/office/word/2010/wordprocessingInk" xmlns:wne="http://schemas.microsoft.com/office/word/2006/wordml" xmlns:wps="http://schemas.microsoft.com/office/word/2010/wordprocessingShape" mc:Ignorable="w14 w15 w16se w16cid w16 w16cex w16sdtdh w16du wp14">
   <w:abstractNum w:abstractNumId="0" w15:restartNumberingAfterBreak="0">
-    <w:nsid w:val="53704903"/>
+    <w:nsid w:val="20451F2F"/>
     <w:multiLevelType w:val="multilevel"/>
-    <w:tmpl w:val="7B3AE39E"/>
+    <w:tmpl w:val="26E0BC32"/>
     <w:lvl w:ilvl="0">
       <w:start w:val="1"/>
       <w:numFmt w:val="bullet"/>
@@ -1140,8 +1693,276 @@
       </w:rPr>
     </w:lvl>
   </w:abstractNum>
+  <w:abstractNum w:abstractNumId="1" w15:restartNumberingAfterBreak="0">
+    <w:nsid w:val="53704903"/>
+    <w:multiLevelType w:val="multilevel"/>
+    <w:tmpl w:val="7B3AE39E"/>
+    <w:lvl w:ilvl="0">
+      <w:start w:val="1"/>
+      <w:numFmt w:val="bullet"/>
+      <w:lvlText w:val=""/>
+      <w:lvlJc w:val="left"/>
+      <w:pPr>
+        <w:tabs>
+          <w:tab w:val="num" w:pos="720"/>
+        </w:tabs>
+        <w:ind w:left="720" w:hanging="360"/>
+      </w:pPr>
+      <w:rPr>
+        <w:rFonts w:ascii="Symbol" w:hAnsi="Symbol" w:hint="default"/>
+        <w:sz w:val="20"/>
+      </w:rPr>
+    </w:lvl>
+    <w:lvl w:ilvl="1" w:tentative="1">
+      <w:start w:val="1"/>
+      <w:numFmt w:val="bullet"/>
+      <w:lvlText w:val="o"/>
+      <w:lvlJc w:val="left"/>
+      <w:pPr>
+        <w:tabs>
+          <w:tab w:val="num" w:pos="1440"/>
+        </w:tabs>
+        <w:ind w:left="1440" w:hanging="360"/>
+      </w:pPr>
+      <w:rPr>
+        <w:rFonts w:ascii="Courier New" w:hAnsi="Courier New" w:hint="default"/>
+        <w:sz w:val="20"/>
+      </w:rPr>
+    </w:lvl>
+    <w:lvl w:ilvl="2" w:tentative="1">
+      <w:start w:val="1"/>
+      <w:numFmt w:val="bullet"/>
+      <w:lvlText w:val=""/>
+      <w:lvlJc w:val="left"/>
+      <w:pPr>
+        <w:tabs>
+          <w:tab w:val="num" w:pos="2160"/>
+        </w:tabs>
+        <w:ind w:left="2160" w:hanging="360"/>
+      </w:pPr>
+      <w:rPr>
+        <w:rFonts w:ascii="Wingdings" w:hAnsi="Wingdings" w:hint="default"/>
+        <w:sz w:val="20"/>
+      </w:rPr>
+    </w:lvl>
+    <w:lvl w:ilvl="3" w:tentative="1">
+      <w:start w:val="1"/>
+      <w:numFmt w:val="bullet"/>
+      <w:lvlText w:val=""/>
+      <w:lvlJc w:val="left"/>
+      <w:pPr>
+        <w:tabs>
+          <w:tab w:val="num" w:pos="2880"/>
+        </w:tabs>
+        <w:ind w:left="2880" w:hanging="360"/>
+      </w:pPr>
+      <w:rPr>
+        <w:rFonts w:ascii="Wingdings" w:hAnsi="Wingdings" w:hint="default"/>
+        <w:sz w:val="20"/>
+      </w:rPr>
+    </w:lvl>
+    <w:lvl w:ilvl="4" w:tentative="1">
+      <w:start w:val="1"/>
+      <w:numFmt w:val="bullet"/>
+      <w:lvlText w:val=""/>
+      <w:lvlJc w:val="left"/>
+      <w:pPr>
+        <w:tabs>
+          <w:tab w:val="num" w:pos="3600"/>
+        </w:tabs>
+        <w:ind w:left="3600" w:hanging="360"/>
+      </w:pPr>
+      <w:rPr>
+        <w:rFonts w:ascii="Wingdings" w:hAnsi="Wingdings" w:hint="default"/>
+        <w:sz w:val="20"/>
+      </w:rPr>
+    </w:lvl>
+    <w:lvl w:ilvl="5" w:tentative="1">
+      <w:start w:val="1"/>
+      <w:numFmt w:val="bullet"/>
+      <w:lvlText w:val=""/>
+      <w:lvlJc w:val="left"/>
+      <w:pPr>
+        <w:tabs>
+          <w:tab w:val="num" w:pos="4320"/>
+        </w:tabs>
+        <w:ind w:left="4320" w:hanging="360"/>
+      </w:pPr>
+      <w:rPr>
+        <w:rFonts w:ascii="Wingdings" w:hAnsi="Wingdings" w:hint="default"/>
+        <w:sz w:val="20"/>
+      </w:rPr>
+    </w:lvl>
+    <w:lvl w:ilvl="6" w:tentative="1">
+      <w:start w:val="1"/>
+      <w:numFmt w:val="bullet"/>
+      <w:lvlText w:val=""/>
+      <w:lvlJc w:val="left"/>
+      <w:pPr>
+        <w:tabs>
+          <w:tab w:val="num" w:pos="5040"/>
+        </w:tabs>
+        <w:ind w:left="5040" w:hanging="360"/>
+      </w:pPr>
+      <w:rPr>
+        <w:rFonts w:ascii="Wingdings" w:hAnsi="Wingdings" w:hint="default"/>
+        <w:sz w:val="20"/>
+      </w:rPr>
+    </w:lvl>
+    <w:lvl w:ilvl="7" w:tentative="1">
+      <w:start w:val="1"/>
+      <w:numFmt w:val="bullet"/>
+      <w:lvlText w:val=""/>
+      <w:lvlJc w:val="left"/>
+      <w:pPr>
+        <w:tabs>
+          <w:tab w:val="num" w:pos="5760"/>
+        </w:tabs>
+        <w:ind w:left="5760" w:hanging="360"/>
+      </w:pPr>
+      <w:rPr>
+        <w:rFonts w:ascii="Wingdings" w:hAnsi="Wingdings" w:hint="default"/>
+        <w:sz w:val="20"/>
+      </w:rPr>
+    </w:lvl>
+    <w:lvl w:ilvl="8" w:tentative="1">
+      <w:start w:val="1"/>
+      <w:numFmt w:val="bullet"/>
+      <w:lvlText w:val=""/>
+      <w:lvlJc w:val="left"/>
+      <w:pPr>
+        <w:tabs>
+          <w:tab w:val="num" w:pos="6480"/>
+        </w:tabs>
+        <w:ind w:left="6480" w:hanging="360"/>
+      </w:pPr>
+      <w:rPr>
+        <w:rFonts w:ascii="Wingdings" w:hAnsi="Wingdings" w:hint="default"/>
+        <w:sz w:val="20"/>
+      </w:rPr>
+    </w:lvl>
+  </w:abstractNum>
+  <w:abstractNum w:abstractNumId="2" w15:restartNumberingAfterBreak="0">
+    <w:nsid w:val="587667FE"/>
+    <w:multiLevelType w:val="hybridMultilevel"/>
+    <w:tmpl w:val="AA4A5C7A"/>
+    <w:lvl w:ilvl="0" w:tplc="100A0001">
+      <w:start w:val="1"/>
+      <w:numFmt w:val="bullet"/>
+      <w:lvlText w:val=""/>
+      <w:lvlJc w:val="left"/>
+      <w:pPr>
+        <w:ind w:left="720" w:hanging="360"/>
+      </w:pPr>
+      <w:rPr>
+        <w:rFonts w:ascii="Symbol" w:hAnsi="Symbol" w:hint="default"/>
+      </w:rPr>
+    </w:lvl>
+    <w:lvl w:ilvl="1" w:tplc="100A0003" w:tentative="1">
+      <w:start w:val="1"/>
+      <w:numFmt w:val="bullet"/>
+      <w:lvlText w:val="o"/>
+      <w:lvlJc w:val="left"/>
+      <w:pPr>
+        <w:ind w:left="1440" w:hanging="360"/>
+      </w:pPr>
+      <w:rPr>
+        <w:rFonts w:ascii="Courier New" w:hAnsi="Courier New" w:cs="Courier New" w:hint="default"/>
+      </w:rPr>
+    </w:lvl>
+    <w:lvl w:ilvl="2" w:tplc="100A0005" w:tentative="1">
+      <w:start w:val="1"/>
+      <w:numFmt w:val="bullet"/>
+      <w:lvlText w:val=""/>
+      <w:lvlJc w:val="left"/>
+      <w:pPr>
+        <w:ind w:left="2160" w:hanging="360"/>
+      </w:pPr>
+      <w:rPr>
+        <w:rFonts w:ascii="Wingdings" w:hAnsi="Wingdings" w:hint="default"/>
+      </w:rPr>
+    </w:lvl>
+    <w:lvl w:ilvl="3" w:tplc="100A0001" w:tentative="1">
+      <w:start w:val="1"/>
+      <w:numFmt w:val="bullet"/>
+      <w:lvlText w:val=""/>
+      <w:lvlJc w:val="left"/>
+      <w:pPr>
+        <w:ind w:left="2880" w:hanging="360"/>
+      </w:pPr>
+      <w:rPr>
+        <w:rFonts w:ascii="Symbol" w:hAnsi="Symbol" w:hint="default"/>
+      </w:rPr>
+    </w:lvl>
+    <w:lvl w:ilvl="4" w:tplc="100A0003" w:tentative="1">
+      <w:start w:val="1"/>
+      <w:numFmt w:val="bullet"/>
+      <w:lvlText w:val="o"/>
+      <w:lvlJc w:val="left"/>
+      <w:pPr>
+        <w:ind w:left="3600" w:hanging="360"/>
+      </w:pPr>
+      <w:rPr>
+        <w:rFonts w:ascii="Courier New" w:hAnsi="Courier New" w:cs="Courier New" w:hint="default"/>
+      </w:rPr>
+    </w:lvl>
+    <w:lvl w:ilvl="5" w:tplc="100A0005" w:tentative="1">
+      <w:start w:val="1"/>
+      <w:numFmt w:val="bullet"/>
+      <w:lvlText w:val=""/>
+      <w:lvlJc w:val="left"/>
+      <w:pPr>
+        <w:ind w:left="4320" w:hanging="360"/>
+      </w:pPr>
+      <w:rPr>
+        <w:rFonts w:ascii="Wingdings" w:hAnsi="Wingdings" w:hint="default"/>
+      </w:rPr>
+    </w:lvl>
+    <w:lvl w:ilvl="6" w:tplc="100A0001" w:tentative="1">
+      <w:start w:val="1"/>
+      <w:numFmt w:val="bullet"/>
+      <w:lvlText w:val=""/>
+      <w:lvlJc w:val="left"/>
+      <w:pPr>
+        <w:ind w:left="5040" w:hanging="360"/>
+      </w:pPr>
+      <w:rPr>
+        <w:rFonts w:ascii="Symbol" w:hAnsi="Symbol" w:hint="default"/>
+      </w:rPr>
+    </w:lvl>
+    <w:lvl w:ilvl="7" w:tplc="100A0003" w:tentative="1">
+      <w:start w:val="1"/>
+      <w:numFmt w:val="bullet"/>
+      <w:lvlText w:val="o"/>
+      <w:lvlJc w:val="left"/>
+      <w:pPr>
+        <w:ind w:left="5760" w:hanging="360"/>
+      </w:pPr>
+      <w:rPr>
+        <w:rFonts w:ascii="Courier New" w:hAnsi="Courier New" w:cs="Courier New" w:hint="default"/>
+      </w:rPr>
+    </w:lvl>
+    <w:lvl w:ilvl="8" w:tplc="100A0005" w:tentative="1">
+      <w:start w:val="1"/>
+      <w:numFmt w:val="bullet"/>
+      <w:lvlText w:val=""/>
+      <w:lvlJc w:val="left"/>
+      <w:pPr>
+        <w:ind w:left="6480" w:hanging="360"/>
+      </w:pPr>
+      <w:rPr>
+        <w:rFonts w:ascii="Wingdings" w:hAnsi="Wingdings" w:hint="default"/>
+      </w:rPr>
+    </w:lvl>
+  </w:abstractNum>
   <w:num w:numId="1" w16cid:durableId="1643076540">
+    <w:abstractNumId w:val="1"/>
+  </w:num>
+  <w:num w:numId="2" w16cid:durableId="1054737090">
     <w:abstractNumId w:val="0"/>
+  </w:num>
+  <w:num w:numId="3" w16cid:durableId="756286973">
+    <w:abstractNumId w:val="2"/>
   </w:num>
 </w:numbering>
 </file>
@@ -1749,6 +2570,7 @@
   <w:style w:type="character" w:default="1" w:styleId="Fuentedeprrafopredeter">
     <w:name w:val="Default Paragraph Font"/>
     <w:uiPriority w:val="1"/>
+    <w:semiHidden/>
     <w:unhideWhenUsed/>
   </w:style>
   <w:style w:type="table" w:default="1" w:styleId="Tablanormal">
@@ -2060,6 +2882,17 @@
       <w:smallCaps/>
       <w:color w:val="0F4761" w:themeColor="accent1" w:themeShade="BF"/>
       <w:spacing w:val="5"/>
+    </w:rPr>
+  </w:style>
+  <w:style w:type="character" w:styleId="Hipervnculo">
+    <w:name w:val="Hyperlink"/>
+    <w:basedOn w:val="Fuentedeprrafopredeter"/>
+    <w:uiPriority w:val="99"/>
+    <w:unhideWhenUsed/>
+    <w:rsid w:val="0088004F"/>
+    <w:rPr>
+      <w:color w:val="467886" w:themeColor="hyperlink"/>
+      <w:u w:val="single"/>
     </w:rPr>
   </w:style>
 </w:styles>

</xml_diff>

<commit_message>
Agregado de datos de los participantes
</commit_message>
<xml_diff>
--- a/Investigacion Python - Citibois.docx
+++ b/Investigacion Python - Citibois.docx
@@ -43,41 +43,94 @@
           <w:szCs w:val="28"/>
           <w:lang w:val="es-MX"/>
         </w:rPr>
-        <w:t>Jorge Álvarez</w:t>
-      </w:r>
-    </w:p>
-    <w:p>
-      <w:pPr>
-        <w:rPr>
-          <w:sz w:val="28"/>
-          <w:szCs w:val="28"/>
-          <w:lang w:val="es-MX"/>
-        </w:rPr>
-      </w:pPr>
-      <w:r>
-        <w:rPr>
-          <w:sz w:val="28"/>
-          <w:szCs w:val="28"/>
-          <w:lang w:val="es-MX"/>
-        </w:rPr>
-        <w:t>Hansel Escobar</w:t>
-      </w:r>
-    </w:p>
-    <w:p>
-      <w:pPr>
-        <w:rPr>
-          <w:sz w:val="28"/>
-          <w:szCs w:val="28"/>
-          <w:lang w:val="es-MX"/>
-        </w:rPr>
-      </w:pPr>
-      <w:r>
-        <w:rPr>
-          <w:sz w:val="28"/>
-          <w:szCs w:val="28"/>
-          <w:lang w:val="es-MX"/>
-        </w:rPr>
-        <w:t>Luis Argueta</w:t>
+        <w:t xml:space="preserve">Jorge </w:t>
+      </w:r>
+      <w:r>
+        <w:rPr>
+          <w:sz w:val="28"/>
+          <w:szCs w:val="28"/>
+          <w:lang w:val="es-MX"/>
+        </w:rPr>
+        <w:t xml:space="preserve">Ernesto </w:t>
+      </w:r>
+      <w:proofErr w:type="spellStart"/>
+      <w:r>
+        <w:rPr>
+          <w:sz w:val="28"/>
+          <w:szCs w:val="28"/>
+          <w:lang w:val="es-MX"/>
+        </w:rPr>
+        <w:t>Alvarez</w:t>
+      </w:r>
+      <w:proofErr w:type="spellEnd"/>
+      <w:r>
+        <w:rPr>
+          <w:sz w:val="28"/>
+          <w:szCs w:val="28"/>
+          <w:lang w:val="es-MX"/>
+        </w:rPr>
+        <w:t xml:space="preserve"> Pérez 2025306</w:t>
+      </w:r>
+    </w:p>
+    <w:p>
+      <w:pPr>
+        <w:rPr>
+          <w:sz w:val="28"/>
+          <w:szCs w:val="28"/>
+          <w:lang w:val="es-MX"/>
+        </w:rPr>
+      </w:pPr>
+      <w:r>
+        <w:rPr>
+          <w:sz w:val="28"/>
+          <w:szCs w:val="28"/>
+          <w:lang w:val="es-MX"/>
+        </w:rPr>
+        <w:t xml:space="preserve">Hansel Rodrigo Escobar </w:t>
+      </w:r>
+      <w:proofErr w:type="spellStart"/>
+      <w:r>
+        <w:rPr>
+          <w:sz w:val="28"/>
+          <w:szCs w:val="28"/>
+          <w:lang w:val="es-MX"/>
+        </w:rPr>
+        <w:t>Pichilla</w:t>
+      </w:r>
+      <w:proofErr w:type="spellEnd"/>
+      <w:r>
+        <w:rPr>
+          <w:sz w:val="28"/>
+          <w:szCs w:val="28"/>
+          <w:lang w:val="es-MX"/>
+        </w:rPr>
+        <w:t xml:space="preserve"> 2025439</w:t>
+      </w:r>
+    </w:p>
+    <w:p>
+      <w:pPr>
+        <w:rPr>
+          <w:sz w:val="28"/>
+          <w:szCs w:val="28"/>
+          <w:u w:val="single"/>
+          <w:lang w:val="es-MX"/>
+        </w:rPr>
+      </w:pPr>
+      <w:r>
+        <w:rPr>
+          <w:sz w:val="28"/>
+          <w:szCs w:val="28"/>
+          <w:lang w:val="es-MX"/>
+        </w:rPr>
+        <w:t xml:space="preserve">Luis </w:t>
+      </w:r>
+      <w:r>
+        <w:rPr>
+          <w:sz w:val="28"/>
+          <w:szCs w:val="28"/>
+          <w:lang w:val="es-MX"/>
+        </w:rPr>
+        <w:t>Estuardo Argueta Elías 2025599</w:t>
       </w:r>
     </w:p>
     <w:p>

</xml_diff>